<commit_message>
Solution to Problm 2 Added
</commit_message>
<xml_diff>
--- a/April-5-Release-2.docx
+++ b/April-5-Release-2.docx
@@ -1,6 +1,6 @@
 
 <file path=word/document.xml><?xml version="1.0" encoding="utf-8"?>
-<w:document xmlns:wpc="http://schemas.microsoft.com/office/word/2010/wordprocessingCanvas" xmlns:cx="http://schemas.microsoft.com/office/drawing/2014/chartex" xmlns:cx1="http://schemas.microsoft.com/office/drawing/2015/9/8/chartex" xmlns:cx2="http://schemas.microsoft.com/office/drawing/2015/10/21/chartex" xmlns:cx3="http://schemas.microsoft.com/office/drawing/2016/5/9/chartex" xmlns:cx4="http://schemas.microsoft.com/office/drawing/2016/5/10/chartex" xmlns:cx5="http://schemas.microsoft.com/office/drawing/2016/5/11/chartex" xmlns:cx6="http://schemas.microsoft.com/office/drawing/2016/5/12/chartex" xmlns:cx7="http://schemas.microsoft.com/office/drawing/2016/5/13/chartex" xmlns:cx8="http://schemas.microsoft.com/office/drawing/2016/5/14/chartex" xmlns:mc="http://schemas.openxmlformats.org/markup-compatibility/2006" xmlns:aink="http://schemas.microsoft.com/office/drawing/2016/ink" xmlns:am3d="http://schemas.microsoft.com/office/drawing/2017/model3d" xmlns:o="urn:schemas-microsoft-com:office:office" xmlns:r="http://schemas.openxmlformats.org/officeDocument/2006/relationships" xmlns:m="http://schemas.openxmlformats.org/officeDocument/2006/math" xmlns:v="urn:schemas-microsoft-com:vml" xmlns:wp14="http://schemas.microsoft.com/office/word/2010/wordprocessingDrawing" xmlns:wp="http://schemas.openxmlformats.org/drawingml/2006/wordprocessingDrawing" xmlns:w10="urn:schemas-microsoft-com:office:word" xmlns:w="http://schemas.openxmlformats.org/wordprocessingml/2006/main" xmlns:w14="http://schemas.microsoft.com/office/word/2010/wordml" xmlns:w15="http://schemas.microsoft.com/office/word/2012/wordml" xmlns:w16cex="http://schemas.microsoft.com/office/word/2018/wordml/cex" xmlns:w16cid="http://schemas.microsoft.com/office/word/2016/wordml/cid" xmlns:w16="http://schemas.microsoft.com/office/word/2018/wordml" xmlns:w16se="http://schemas.microsoft.com/office/word/2015/wordml/symex" xmlns:wpg="http://schemas.microsoft.com/office/word/2010/wordprocessingGroup" xmlns:wpi="http://schemas.microsoft.com/office/word/2010/wordprocessingInk" xmlns:wne="http://schemas.microsoft.com/office/word/2006/wordml" xmlns:wps="http://schemas.microsoft.com/office/word/2010/wordprocessingShape" mc:Ignorable="w14 w15 w16se w16cid w16 w16cex wp14">
+<w:document xmlns:wpc="http://schemas.microsoft.com/office/word/2010/wordprocessingCanvas" xmlns:cx="http://schemas.microsoft.com/office/drawing/2014/chartex" xmlns:cx1="http://schemas.microsoft.com/office/drawing/2015/9/8/chartex" xmlns:cx2="http://schemas.microsoft.com/office/drawing/2015/10/21/chartex" xmlns:cx3="http://schemas.microsoft.com/office/drawing/2016/5/9/chartex" xmlns:cx4="http://schemas.microsoft.com/office/drawing/2016/5/10/chartex" xmlns:cx5="http://schemas.microsoft.com/office/drawing/2016/5/11/chartex" xmlns:cx6="http://schemas.microsoft.com/office/drawing/2016/5/12/chartex" xmlns:cx7="http://schemas.microsoft.com/office/drawing/2016/5/13/chartex" xmlns:cx8="http://schemas.microsoft.com/office/drawing/2016/5/14/chartex" xmlns:mc="http://schemas.openxmlformats.org/markup-compatibility/2006" xmlns:aink="http://schemas.microsoft.com/office/drawing/2016/ink" xmlns:am3d="http://schemas.microsoft.com/office/drawing/2017/model3d" xmlns:o="urn:schemas-microsoft-com:office:office" xmlns:r="http://schemas.openxmlformats.org/officeDocument/2006/relationships" xmlns:m="http://schemas.openxmlformats.org/officeDocument/2006/math" xmlns:v="urn:schemas-microsoft-com:vml" xmlns:wp14="http://schemas.microsoft.com/office/word/2010/wordprocessingDrawing" xmlns:wp="http://schemas.openxmlformats.org/drawingml/2006/wordprocessingDrawing" xmlns:w10="urn:schemas-microsoft-com:office:word" xmlns:w="http://schemas.openxmlformats.org/wordprocessingml/2006/main" xmlns:w14="http://schemas.microsoft.com/office/word/2010/wordml" xmlns:w15="http://schemas.microsoft.com/office/word/2012/wordml" xmlns:w16cid="http://schemas.microsoft.com/office/word/2016/wordml/cid" xmlns:w16se="http://schemas.microsoft.com/office/word/2015/wordml/symex" xmlns:wpg="http://schemas.microsoft.com/office/word/2010/wordprocessingGroup" xmlns:wpi="http://schemas.microsoft.com/office/word/2010/wordprocessingInk" xmlns:wne="http://schemas.microsoft.com/office/word/2006/wordml" xmlns:wps="http://schemas.microsoft.com/office/word/2010/wordprocessingShape" mc:Ignorable="w14 w15 w16se w16cid wp14">
   <w:body>
     <w:p>
       <w:pPr>
@@ -308,7 +308,7 @@
           <w:sz w:val="24"/>
           <w:szCs w:val="24"/>
         </w:rPr>
-        <w:t xml:space="preserve">Vision Poudel, </w:t>
+        <w:t xml:space="preserve">Vision Poudel, Dipen Yadav, </w:t>
       </w:r>
       <w:proofErr w:type="spellStart"/>
       <w:r>
@@ -317,7 +317,7 @@
           <w:sz w:val="24"/>
           <w:szCs w:val="24"/>
         </w:rPr>
-        <w:t>Dipen</w:t>
+        <w:t>Pritish</w:t>
       </w:r>
       <w:proofErr w:type="spellEnd"/>
       <w:r>
@@ -326,7 +326,7 @@
           <w:sz w:val="24"/>
           <w:szCs w:val="24"/>
         </w:rPr>
-        <w:t xml:space="preserve"> Yadav, Pritish Ayer</w:t>
+        <w:t xml:space="preserve"> Ayer</w:t>
       </w:r>
     </w:p>
     <w:p>
@@ -690,18 +690,47 @@
           <w:sz w:val="24"/>
           <w:szCs w:val="24"/>
         </w:rPr>
-        <w:t xml:space="preserve">: Membership Check is the first use case of the program. In this use case, when the customer enters </w:t>
-      </w:r>
-      <w:bookmarkStart w:id="0" w:name="_GoBack"/>
-      <w:bookmarkEnd w:id="0"/>
-      <w:r>
-        <w:rPr>
-          <w:rFonts w:ascii="Cambria" w:hAnsi="Cambria" w:cs="Cambria"/>
-          <w:color w:val="000000"/>
-          <w:sz w:val="24"/>
-          <w:szCs w:val="24"/>
-        </w:rPr>
-        <w:t>inside the facility they are asked to either Sign-in if they are the current member or sign-in as a guest if they are new customer. If the customer sign in as guest, they can simply sign up to be a member with one click. The information entered by the user is then stored in the system for the future records.</w:t>
+        <w:t xml:space="preserve">: Membership Check is the first use case of the program. In this use case, when the customer enters inside the </w:t>
+      </w:r>
+      <w:proofErr w:type="gramStart"/>
+      <w:r>
+        <w:rPr>
+          <w:rFonts w:ascii="Cambria" w:hAnsi="Cambria" w:cs="Cambria"/>
+          <w:color w:val="000000"/>
+          <w:sz w:val="24"/>
+          <w:szCs w:val="24"/>
+        </w:rPr>
+        <w:t>facility</w:t>
+      </w:r>
+      <w:proofErr w:type="gramEnd"/>
+      <w:r>
+        <w:rPr>
+          <w:rFonts w:ascii="Cambria" w:hAnsi="Cambria" w:cs="Cambria"/>
+          <w:color w:val="000000"/>
+          <w:sz w:val="24"/>
+          <w:szCs w:val="24"/>
+        </w:rPr>
+        <w:t xml:space="preserve"> they are asked to either Sign-in if they are the current member or sign-in as a guest if they are new customer. If the customer </w:t>
+      </w:r>
+      <w:proofErr w:type="gramStart"/>
+      <w:r>
+        <w:rPr>
+          <w:rFonts w:ascii="Cambria" w:hAnsi="Cambria" w:cs="Cambria"/>
+          <w:color w:val="000000"/>
+          <w:sz w:val="24"/>
+          <w:szCs w:val="24"/>
+        </w:rPr>
+        <w:t>sign</w:t>
+      </w:r>
+      <w:proofErr w:type="gramEnd"/>
+      <w:r>
+        <w:rPr>
+          <w:rFonts w:ascii="Cambria" w:hAnsi="Cambria" w:cs="Cambria"/>
+          <w:color w:val="000000"/>
+          <w:sz w:val="24"/>
+          <w:szCs w:val="24"/>
+        </w:rPr>
+        <w:t xml:space="preserve"> in as guest, they can simply sign up to be a member with one click. The information entered by the user is then stored in the system for the future records.</w:t>
       </w:r>
     </w:p>
     <w:p>
@@ -860,16 +889,7 @@
           <w:sz w:val="24"/>
           <w:szCs w:val="24"/>
         </w:rPr>
-        <w:t xml:space="preserve">  ii. User </w:t>
-      </w:r>
-      <w:r>
-        <w:rPr>
-          <w:rFonts w:ascii="Cambria" w:hAnsi="Cambria" w:cs="Cambria"/>
-          <w:color w:val="000000"/>
-          <w:sz w:val="24"/>
-          <w:szCs w:val="24"/>
-        </w:rPr>
-        <w:t xml:space="preserve">correctly identifies </w:t>
+        <w:t xml:space="preserve">  ii. User correctly identifies </w:t>
       </w:r>
       <w:r>
         <w:rPr>
@@ -1217,7 +1237,27 @@
           <w:sz w:val="24"/>
           <w:szCs w:val="24"/>
         </w:rPr>
-        <w:t>Scenario/Description: Park is the first use case that will be used by the customer. When the customer use the Park case, they will be directed to a ‘Park’ activity where they will be prompted to enter their information including the type of the vehicle, the number plate of the vehicle and number of hours the customer wants to use the parking. This information is then stored by the system to use later and calculate the total price of the parking.  The customer will have access to all the use cases at the first screen, however, if the customer has not used the parking use case first to enter their information, the system will return an error message. It is so because the system will not identify the vehicle/ have store the information of the vehicle, until the park use has been completely executed.</w:t>
+        <w:t xml:space="preserve">Scenario/Description: Park is the first use case that will be used by the customer. When the customer </w:t>
+      </w:r>
+      <w:proofErr w:type="gramStart"/>
+      <w:r>
+        <w:rPr>
+          <w:rFonts w:ascii="Cambria" w:hAnsi="Cambria" w:cs="Cambria"/>
+          <w:color w:val="000000"/>
+          <w:sz w:val="24"/>
+          <w:szCs w:val="24"/>
+        </w:rPr>
+        <w:t>use</w:t>
+      </w:r>
+      <w:proofErr w:type="gramEnd"/>
+      <w:r>
+        <w:rPr>
+          <w:rFonts w:ascii="Cambria" w:hAnsi="Cambria" w:cs="Cambria"/>
+          <w:color w:val="000000"/>
+          <w:sz w:val="24"/>
+          <w:szCs w:val="24"/>
+        </w:rPr>
+        <w:t xml:space="preserve"> the Park case, they will be directed to a ‘Park’ activity where they will be prompted to enter their information including the type of the vehicle, the number plate of the vehicle and number of hours the customer wants to use the parking. This information is then stored by the system to use later and calculate the total price of the parking.  The customer will have access to all the use cases at the first screen, however, if the customer has not used the parking use case first to enter their information, the system will return an error message. It is so because the system will not identify the vehicle/ have store the information of the vehicle, until the park use has been completely executed.</w:t>
       </w:r>
     </w:p>
     <w:p>
@@ -1540,16 +1580,7 @@
           <w:sz w:val="24"/>
           <w:szCs w:val="24"/>
         </w:rPr>
-        <w:t>Ex</w:t>
-      </w:r>
-      <w:r>
-        <w:rPr>
-          <w:rFonts w:ascii="Cambria" w:hAnsi="Cambria" w:cs="Cambria"/>
-          <w:color w:val="000000"/>
-          <w:sz w:val="24"/>
-          <w:szCs w:val="24"/>
-        </w:rPr>
-        <w:t>it</w:t>
+        <w:t>Exit</w:t>
       </w:r>
     </w:p>
     <w:p>
@@ -1709,16 +1740,7 @@
           <w:sz w:val="24"/>
           <w:szCs w:val="24"/>
         </w:rPr>
-        <w:t xml:space="preserve"> enter their vehicle information. The system finds the match and uses the calculations from park and extend case to display the final amount and gives the customer options to pay their bill</w:t>
-      </w:r>
-      <w:r>
-        <w:rPr>
-          <w:rFonts w:ascii="Cambria" w:hAnsi="Cambria" w:cs="Cambria"/>
-          <w:color w:val="000000"/>
-          <w:sz w:val="24"/>
-          <w:szCs w:val="24"/>
-        </w:rPr>
-        <w:t xml:space="preserve"> by either the debit card or the credit card.</w:t>
+        <w:t xml:space="preserve"> enter their vehicle information. The system finds the match and uses the calculations from park and extend case to display the final amount and gives the customer options to pay their bill by either the debit card or the credit card.</w:t>
       </w:r>
     </w:p>
     <w:p>
@@ -2120,20 +2142,6 @@
       <w:pPr>
         <w:rPr>
           <w:rFonts w:ascii="Times New Roman" w:hAnsi="Times New Roman" w:cs="Times New Roman"/>
-        </w:rPr>
-      </w:pPr>
-    </w:p>
-    <w:p>
-      <w:pPr>
-        <w:rPr>
-          <w:rFonts w:ascii="Times New Roman" w:hAnsi="Times New Roman" w:cs="Times New Roman"/>
-        </w:rPr>
-      </w:pPr>
-    </w:p>
-    <w:p>
-      <w:pPr>
-        <w:rPr>
-          <w:rFonts w:ascii="Times New Roman" w:hAnsi="Times New Roman" w:cs="Times New Roman"/>
           <w:b/>
           <w:bCs/>
         </w:rPr>
@@ -2144,13 +2152,37 @@
           <w:b/>
           <w:bCs/>
         </w:rPr>
-        <w:t>3) Dynamic Design</w:t>
-      </w:r>
-    </w:p>
-    <w:p>
-      <w:pPr>
-        <w:rPr>
-          <w:rFonts w:ascii="Times New Roman" w:hAnsi="Times New Roman" w:cs="Times New Roman"/>
+        <w:t>2</w:t>
+      </w:r>
+      <w:r>
+        <w:rPr>
+          <w:rFonts w:ascii="Times New Roman" w:hAnsi="Times New Roman" w:cs="Times New Roman"/>
+          <w:b/>
+          <w:bCs/>
+        </w:rPr>
+        <w:t xml:space="preserve">) </w:t>
+      </w:r>
+      <w:r>
+        <w:rPr>
+          <w:rFonts w:ascii="Times New Roman" w:hAnsi="Times New Roman" w:cs="Times New Roman"/>
+          <w:b/>
+          <w:bCs/>
+        </w:rPr>
+        <w:t>Structural</w:t>
+      </w:r>
+      <w:r>
+        <w:rPr>
+          <w:rFonts w:ascii="Times New Roman" w:hAnsi="Times New Roman" w:cs="Times New Roman"/>
+          <w:b/>
+          <w:bCs/>
+        </w:rPr>
+        <w:t xml:space="preserve"> Design</w:t>
+      </w:r>
+    </w:p>
+    <w:p>
+      <w:pPr>
+        <w:rPr>
+          <w:rFonts w:ascii="Cambria" w:hAnsi="Cambria" w:cs="Cambria"/>
           <w:color w:val="000000"/>
           <w:sz w:val="24"/>
           <w:szCs w:val="24"/>
@@ -2165,30 +2197,33 @@
       </w:r>
       <w:r>
         <w:rPr>
-          <w:rFonts w:ascii="Times New Roman" w:hAnsi="Times New Roman" w:cs="Times New Roman"/>
-          <w:color w:val="000000"/>
-          <w:sz w:val="24"/>
-          <w:szCs w:val="24"/>
-        </w:rPr>
-        <w:t>The sequence diagrams for each use case</w:t>
-      </w:r>
-    </w:p>
-    <w:p>
-      <w:pPr>
-        <w:keepNext/>
-        <w:rPr>
-          <w:rFonts w:ascii="Times New Roman" w:hAnsi="Times New Roman" w:cs="Times New Roman"/>
-        </w:rPr>
-      </w:pPr>
-      <w:r>
-        <w:rPr>
-          <w:rFonts w:ascii="Times New Roman" w:hAnsi="Times New Roman" w:cs="Times New Roman"/>
-          <w:color w:val="000000"/>
-          <w:sz w:val="24"/>
-          <w:szCs w:val="24"/>
-        </w:rPr>
-        <w:tab/>
-      </w:r>
+          <w:rFonts w:ascii="Cambria" w:hAnsi="Cambria" w:cs="Cambria"/>
+          <w:color w:val="000000"/>
+          <w:sz w:val="24"/>
+          <w:szCs w:val="24"/>
+        </w:rPr>
+        <w:t>The architecture of the application</w:t>
+      </w:r>
+    </w:p>
+    <w:p>
+      <w:pPr>
+        <w:rPr>
+          <w:rFonts w:ascii="Times New Roman" w:hAnsi="Times New Roman" w:cs="Times New Roman"/>
+          <w:color w:val="000000"/>
+          <w:sz w:val="24"/>
+          <w:szCs w:val="24"/>
+        </w:rPr>
+      </w:pPr>
+    </w:p>
+    <w:p>
+      <w:pPr>
+        <w:rPr>
+          <w:rFonts w:ascii="Times New Roman" w:hAnsi="Times New Roman" w:cs="Times New Roman"/>
+          <w:color w:val="000000"/>
+          <w:sz w:val="24"/>
+          <w:szCs w:val="24"/>
+        </w:rPr>
+      </w:pPr>
       <w:r>
         <w:rPr>
           <w:rFonts w:ascii="Times New Roman" w:hAnsi="Times New Roman" w:cs="Times New Roman"/>
@@ -2198,10 +2233,10 @@
           <w:szCs w:val="24"/>
         </w:rPr>
         <w:drawing>
-          <wp:inline distT="0" distB="0" distL="0" distR="0" wp14:anchorId="0ABB363C" wp14:editId="35DBC283">
-            <wp:extent cx="5943600" cy="3423920"/>
+          <wp:inline distT="0" distB="0" distL="0" distR="0" wp14:anchorId="12A675DB" wp14:editId="170415D9">
+            <wp:extent cx="5943600" cy="4770120"/>
             <wp:effectExtent l="0" t="0" r="0" b="5080"/>
-            <wp:docPr id="2" name="Picture 2"/>
+            <wp:docPr id="8" name="Picture 8" descr="A screenshot of a social media post&#10;&#10;Description automatically generated"/>
             <wp:cNvGraphicFramePr>
               <a:graphicFrameLocks xmlns:a="http://schemas.openxmlformats.org/drawingml/2006/main" noChangeAspect="1"/>
             </wp:cNvGraphicFramePr>
@@ -2209,11 +2244,17 @@
               <a:graphicData uri="http://schemas.openxmlformats.org/drawingml/2006/picture">
                 <pic:pic xmlns:pic="http://schemas.openxmlformats.org/drawingml/2006/picture">
                   <pic:nvPicPr>
-                    <pic:cNvPr id="1" name=""/>
+                    <pic:cNvPr id="8" name="Screen Shot 2020-04-08 at 3.17.34 PM.png"/>
                     <pic:cNvPicPr/>
                   </pic:nvPicPr>
                   <pic:blipFill>
-                    <a:blip r:embed="rId10"/>
+                    <a:blip r:embed="rId10">
+                      <a:extLst>
+                        <a:ext uri="{28A0092B-C50C-407E-A947-70E740481C1C}">
+                          <a14:useLocalDpi xmlns:a14="http://schemas.microsoft.com/office/drawing/2010/main" val="0"/>
+                        </a:ext>
+                      </a:extLst>
+                    </a:blip>
                     <a:stretch>
                       <a:fillRect/>
                     </a:stretch>
@@ -2221,7 +2262,7 @@
                   <pic:spPr>
                     <a:xfrm>
                       <a:off x="0" y="0"/>
-                      <a:ext cx="5943600" cy="3423920"/>
+                      <a:ext cx="5943600" cy="4770120"/>
                     </a:xfrm>
                     <a:prstGeom prst="rect">
                       <a:avLst/>
@@ -2236,93 +2277,100 @@
     </w:p>
     <w:p>
       <w:pPr>
-        <w:pStyle w:val="Caption"/>
-        <w:jc w:val="center"/>
-        <w:rPr>
-          <w:rFonts w:ascii="Times New Roman" w:hAnsi="Times New Roman" w:cs="Times New Roman"/>
-          <w:color w:val="000000"/>
-          <w:sz w:val="24"/>
-          <w:szCs w:val="24"/>
-        </w:rPr>
-      </w:pPr>
-      <w:r>
-        <w:rPr>
-          <w:rFonts w:ascii="Times New Roman" w:hAnsi="Times New Roman" w:cs="Times New Roman"/>
-        </w:rPr>
-        <w:t xml:space="preserve">Figure </w:t>
-      </w:r>
-      <w:r>
-        <w:rPr>
-          <w:rFonts w:ascii="Times New Roman" w:hAnsi="Times New Roman" w:cs="Times New Roman"/>
-        </w:rPr>
-        <w:fldChar w:fldCharType="begin"/>
-      </w:r>
-      <w:r>
-        <w:rPr>
-          <w:rFonts w:ascii="Times New Roman" w:hAnsi="Times New Roman" w:cs="Times New Roman"/>
-        </w:rPr>
-        <w:instrText xml:space="preserve"> SEQ Figure \* ARABIC </w:instrText>
-      </w:r>
-      <w:r>
-        <w:rPr>
-          <w:rFonts w:ascii="Times New Roman" w:hAnsi="Times New Roman" w:cs="Times New Roman"/>
-        </w:rPr>
-        <w:fldChar w:fldCharType="separate"/>
-      </w:r>
+        <w:rPr>
+          <w:rFonts w:ascii="Times New Roman" w:hAnsi="Times New Roman" w:cs="Times New Roman"/>
+        </w:rPr>
+      </w:pPr>
+    </w:p>
+    <w:p>
+      <w:pPr>
+        <w:rPr>
+          <w:rFonts w:ascii="Times New Roman" w:hAnsi="Times New Roman" w:cs="Times New Roman"/>
+        </w:rPr>
+      </w:pPr>
+    </w:p>
+    <w:p>
+      <w:pPr>
+        <w:rPr>
+          <w:rFonts w:ascii="Times New Roman" w:hAnsi="Times New Roman" w:cs="Times New Roman"/>
+        </w:rPr>
+      </w:pPr>
+    </w:p>
+    <w:p>
+      <w:pPr>
+        <w:rPr>
+          <w:rFonts w:ascii="Times New Roman" w:hAnsi="Times New Roman" w:cs="Times New Roman"/>
+        </w:rPr>
+      </w:pPr>
+    </w:p>
+    <w:p>
+      <w:pPr>
+        <w:rPr>
+          <w:rFonts w:ascii="Times New Roman" w:hAnsi="Times New Roman" w:cs="Times New Roman"/>
+        </w:rPr>
+      </w:pPr>
+    </w:p>
+    <w:p>
+      <w:pPr>
+        <w:rPr>
+          <w:rFonts w:ascii="Times New Roman" w:hAnsi="Times New Roman" w:cs="Times New Roman"/>
+        </w:rPr>
+      </w:pPr>
+    </w:p>
+    <w:p>
+      <w:pPr>
+        <w:rPr>
+          <w:rFonts w:ascii="Cambria" w:hAnsi="Cambria" w:cs="Cambria"/>
+          <w:color w:val="000000"/>
+          <w:sz w:val="24"/>
+          <w:szCs w:val="24"/>
+        </w:rPr>
+      </w:pPr>
+      <w:r>
+        <w:rPr>
+          <w:rFonts w:ascii="Times New Roman" w:hAnsi="Times New Roman" w:cs="Times New Roman"/>
+        </w:rPr>
+        <w:lastRenderedPageBreak/>
+        <w:tab/>
+      </w:r>
+      <w:r>
+        <w:rPr>
+          <w:rFonts w:ascii="Times New Roman" w:hAnsi="Times New Roman" w:cs="Times New Roman"/>
+        </w:rPr>
+        <w:t>b</w:t>
+      </w:r>
+      <w:r>
+        <w:rPr>
+          <w:rFonts w:ascii="Times New Roman" w:hAnsi="Times New Roman" w:cs="Times New Roman"/>
+        </w:rPr>
+        <w:t xml:space="preserve">) </w:t>
+      </w:r>
+      <w:r>
+        <w:rPr>
+          <w:rFonts w:ascii="Cambria" w:hAnsi="Cambria" w:cs="Cambria"/>
+          <w:color w:val="000000"/>
+          <w:sz w:val="24"/>
+          <w:szCs w:val="24"/>
+        </w:rPr>
+        <w:t>Class Diagram of the application</w:t>
+      </w:r>
+    </w:p>
+    <w:p>
+      <w:pPr>
+        <w:rPr>
+          <w:rFonts w:ascii="Times New Roman" w:hAnsi="Times New Roman" w:cs="Times New Roman"/>
+        </w:rPr>
+      </w:pPr>
       <w:r>
         <w:rPr>
           <w:rFonts w:ascii="Times New Roman" w:hAnsi="Times New Roman" w:cs="Times New Roman"/>
           <w:noProof/>
         </w:rPr>
-        <w:t>1</w:t>
-      </w:r>
-      <w:r>
-        <w:rPr>
-          <w:rFonts w:ascii="Times New Roman" w:hAnsi="Times New Roman" w:cs="Times New Roman"/>
-          <w:noProof/>
-        </w:rPr>
-        <w:fldChar w:fldCharType="end"/>
-      </w:r>
-      <w:r>
-        <w:rPr>
-          <w:rFonts w:ascii="Times New Roman" w:hAnsi="Times New Roman" w:cs="Times New Roman"/>
-        </w:rPr>
-        <w:t>: User's Use Case Seque</w:t>
-      </w:r>
-      <w:r>
-        <w:rPr>
-          <w:rFonts w:ascii="Times New Roman" w:hAnsi="Times New Roman" w:cs="Times New Roman"/>
-        </w:rPr>
-        <w:t>n</w:t>
-      </w:r>
-      <w:r>
-        <w:rPr>
-          <w:rFonts w:ascii="Times New Roman" w:hAnsi="Times New Roman" w:cs="Times New Roman"/>
-        </w:rPr>
-        <w:t>ce Diagram</w:t>
-      </w:r>
-    </w:p>
-    <w:p>
-      <w:pPr>
-        <w:keepNext/>
-        <w:rPr>
-          <w:rFonts w:ascii="Times New Roman" w:hAnsi="Times New Roman" w:cs="Times New Roman"/>
-        </w:rPr>
-      </w:pPr>
-      <w:r>
-        <w:rPr>
-          <w:rFonts w:ascii="Times New Roman" w:hAnsi="Times New Roman" w:cs="Times New Roman"/>
-          <w:noProof/>
-          <w:color w:val="000000"/>
-          <w:sz w:val="24"/>
-          <w:szCs w:val="24"/>
-        </w:rPr>
-        <w:lastRenderedPageBreak/>
         <w:drawing>
-          <wp:inline distT="0" distB="0" distL="0" distR="0" wp14:anchorId="1084A66F" wp14:editId="35C8B638">
-            <wp:extent cx="5943600" cy="3218815"/>
-            <wp:effectExtent l="0" t="0" r="0" b="635"/>
-            <wp:docPr id="3" name="Picture 3"/>
+          <wp:inline distT="0" distB="0" distL="0" distR="0" wp14:anchorId="12C6DDA8" wp14:editId="723235DE">
+            <wp:extent cx="5943600" cy="3602990"/>
+            <wp:effectExtent l="0" t="0" r="0" b="3810"/>
+            <wp:docPr id="9" name="Picture 9" descr="A screenshot of a cell phone&#10;&#10;Description automatically generated"/>
             <wp:cNvGraphicFramePr>
               <a:graphicFrameLocks xmlns:a="http://schemas.openxmlformats.org/drawingml/2006/main" noChangeAspect="1"/>
             </wp:cNvGraphicFramePr>
@@ -2342,7 +2390,7 @@
                   <pic:spPr>
                     <a:xfrm>
                       <a:off x="0" y="0"/>
-                      <a:ext cx="5943600" cy="3218815"/>
+                      <a:ext cx="5943600" cy="3602990"/>
                     </a:xfrm>
                     <a:prstGeom prst="rect">
                       <a:avLst/>
@@ -2357,111 +2405,84 @@
     </w:p>
     <w:p>
       <w:pPr>
-        <w:pStyle w:val="Caption"/>
-        <w:jc w:val="center"/>
-        <w:rPr>
-          <w:rFonts w:ascii="Times New Roman" w:hAnsi="Times New Roman" w:cs="Times New Roman"/>
-          <w:color w:val="000000"/>
-          <w:sz w:val="24"/>
-          <w:szCs w:val="24"/>
-        </w:rPr>
-      </w:pPr>
-      <w:r>
-        <w:rPr>
-          <w:rFonts w:ascii="Times New Roman" w:hAnsi="Times New Roman" w:cs="Times New Roman"/>
-        </w:rPr>
-        <w:t xml:space="preserve">Figure </w:t>
-      </w:r>
-      <w:r>
-        <w:rPr>
-          <w:rFonts w:ascii="Times New Roman" w:hAnsi="Times New Roman" w:cs="Times New Roman"/>
-        </w:rPr>
-        <w:fldChar w:fldCharType="begin"/>
-      </w:r>
-      <w:r>
-        <w:rPr>
-          <w:rFonts w:ascii="Times New Roman" w:hAnsi="Times New Roman" w:cs="Times New Roman"/>
-        </w:rPr>
-        <w:instrText xml:space="preserve"> SEQ Figure \* ARABIC </w:instrText>
-      </w:r>
-      <w:r>
-        <w:rPr>
-          <w:rFonts w:ascii="Times New Roman" w:hAnsi="Times New Roman" w:cs="Times New Roman"/>
-        </w:rPr>
-        <w:fldChar w:fldCharType="separate"/>
+        <w:rPr>
+          <w:rFonts w:ascii="Times New Roman" w:hAnsi="Times New Roman" w:cs="Times New Roman"/>
+        </w:rPr>
+      </w:pPr>
+    </w:p>
+    <w:p>
+      <w:pPr>
+        <w:rPr>
+          <w:rFonts w:ascii="Times New Roman" w:hAnsi="Times New Roman" w:cs="Times New Roman"/>
+          <w:b/>
+          <w:bCs/>
+        </w:rPr>
+      </w:pPr>
+      <w:r>
+        <w:rPr>
+          <w:rFonts w:ascii="Times New Roman" w:hAnsi="Times New Roman" w:cs="Times New Roman"/>
+          <w:b/>
+          <w:bCs/>
+        </w:rPr>
+        <w:t>3) Dynamic Design</w:t>
+      </w:r>
+    </w:p>
+    <w:p>
+      <w:pPr>
+        <w:rPr>
+          <w:rFonts w:ascii="Times New Roman" w:hAnsi="Times New Roman" w:cs="Times New Roman"/>
+          <w:color w:val="000000"/>
+          <w:sz w:val="24"/>
+          <w:szCs w:val="24"/>
+        </w:rPr>
+      </w:pPr>
+      <w:r>
+        <w:rPr>
+          <w:rFonts w:ascii="Times New Roman" w:hAnsi="Times New Roman" w:cs="Times New Roman"/>
+        </w:rPr>
+        <w:tab/>
+        <w:t xml:space="preserve">a) </w:t>
+      </w:r>
+      <w:r>
+        <w:rPr>
+          <w:rFonts w:ascii="Times New Roman" w:hAnsi="Times New Roman" w:cs="Times New Roman"/>
+          <w:color w:val="000000"/>
+          <w:sz w:val="24"/>
+          <w:szCs w:val="24"/>
+        </w:rPr>
+        <w:t>The sequence diagrams for each use case</w:t>
+      </w:r>
+    </w:p>
+    <w:p>
+      <w:pPr>
+        <w:keepNext/>
+        <w:rPr>
+          <w:rFonts w:ascii="Times New Roman" w:hAnsi="Times New Roman" w:cs="Times New Roman"/>
+        </w:rPr>
+      </w:pPr>
+      <w:r>
+        <w:rPr>
+          <w:rFonts w:ascii="Times New Roman" w:hAnsi="Times New Roman" w:cs="Times New Roman"/>
+          <w:color w:val="000000"/>
+          <w:sz w:val="24"/>
+          <w:szCs w:val="24"/>
+        </w:rPr>
+        <w:lastRenderedPageBreak/>
+        <w:tab/>
       </w:r>
       <w:r>
         <w:rPr>
           <w:rFonts w:ascii="Times New Roman" w:hAnsi="Times New Roman" w:cs="Times New Roman"/>
           <w:noProof/>
-        </w:rPr>
-        <w:t>2</w:t>
-      </w:r>
-      <w:r>
-        <w:rPr>
-          <w:rFonts w:ascii="Times New Roman" w:hAnsi="Times New Roman" w:cs="Times New Roman"/>
-          <w:noProof/>
-        </w:rPr>
-        <w:fldChar w:fldCharType="end"/>
-      </w:r>
-      <w:r>
-        <w:rPr>
-          <w:rFonts w:ascii="Times New Roman" w:hAnsi="Times New Roman" w:cs="Times New Roman"/>
-        </w:rPr>
-        <w:t>: Administrator Use Case Sequence Diagram</w:t>
-      </w:r>
-    </w:p>
-    <w:p>
-      <w:pPr>
-        <w:rPr>
-          <w:rFonts w:ascii="Times New Roman" w:hAnsi="Times New Roman" w:cs="Times New Roman"/>
-          <w:color w:val="000000"/>
-          <w:sz w:val="24"/>
-          <w:szCs w:val="24"/>
-        </w:rPr>
-      </w:pPr>
-      <w:r>
-        <w:rPr>
-          <w:rFonts w:ascii="Times New Roman" w:hAnsi="Times New Roman" w:cs="Times New Roman"/>
-          <w:color w:val="000000"/>
-          <w:sz w:val="24"/>
-          <w:szCs w:val="24"/>
-        </w:rPr>
-        <w:tab/>
-        <w:t xml:space="preserve">b) </w:t>
-      </w:r>
-      <w:r>
-        <w:rPr>
-          <w:rFonts w:ascii="Times New Roman" w:hAnsi="Times New Roman" w:cs="Times New Roman"/>
-          <w:color w:val="000000"/>
-          <w:sz w:val="24"/>
-          <w:szCs w:val="24"/>
-        </w:rPr>
-        <w:t>The state diagram for each object</w:t>
-      </w:r>
-    </w:p>
-    <w:p>
-      <w:pPr>
-        <w:keepNext/>
-        <w:jc w:val="center"/>
-        <w:rPr>
-          <w:rFonts w:ascii="Times New Roman" w:hAnsi="Times New Roman" w:cs="Times New Roman"/>
-        </w:rPr>
-      </w:pPr>
-      <w:r>
-        <w:rPr>
-          <w:rFonts w:ascii="Times New Roman" w:hAnsi="Times New Roman" w:cs="Times New Roman"/>
-          <w:noProof/>
-          <w:color w:val="000000"/>
-          <w:sz w:val="24"/>
-          <w:szCs w:val="24"/>
-        </w:rPr>
-        <w:lastRenderedPageBreak/>
+          <w:color w:val="000000"/>
+          <w:sz w:val="24"/>
+          <w:szCs w:val="24"/>
+        </w:rPr>
         <w:drawing>
-          <wp:inline distT="0" distB="0" distL="0" distR="0" wp14:anchorId="42B19D40" wp14:editId="32EA6B08">
-            <wp:extent cx="4016088" cy="4968671"/>
-            <wp:effectExtent l="0" t="0" r="3810" b="3810"/>
-            <wp:docPr id="6" name="Picture 6"/>
+          <wp:inline distT="0" distB="0" distL="0" distR="0" wp14:anchorId="0ABB363C" wp14:editId="35DBC283">
+            <wp:extent cx="5943600" cy="3423920"/>
+            <wp:effectExtent l="0" t="0" r="0" b="5080"/>
+            <wp:docPr id="2" name="Picture 2"/>
             <wp:cNvGraphicFramePr>
               <a:graphicFrameLocks xmlns:a="http://schemas.openxmlformats.org/drawingml/2006/main" noChangeAspect="1"/>
             </wp:cNvGraphicFramePr>
@@ -2481,7 +2502,7 @@
                   <pic:spPr>
                     <a:xfrm>
                       <a:off x="0" y="0"/>
-                      <a:ext cx="4016088" cy="4968671"/>
+                      <a:ext cx="5943600" cy="3423920"/>
                     </a:xfrm>
                     <a:prstGeom prst="rect">
                       <a:avLst/>
@@ -2534,7 +2555,7 @@
           <w:rFonts w:ascii="Times New Roman" w:hAnsi="Times New Roman" w:cs="Times New Roman"/>
           <w:noProof/>
         </w:rPr>
-        <w:t>3</w:t>
+        <w:t>1</w:t>
       </w:r>
       <w:r>
         <w:rPr>
@@ -2547,104 +2568,24 @@
         <w:rPr>
           <w:rFonts w:ascii="Times New Roman" w:hAnsi="Times New Roman" w:cs="Times New Roman"/>
         </w:rPr>
-        <w:t>: System State Diagram</w:t>
-      </w:r>
-    </w:p>
-    <w:p>
-      <w:pPr>
-        <w:rPr>
-          <w:rFonts w:ascii="Times New Roman" w:hAnsi="Times New Roman" w:cs="Times New Roman"/>
-        </w:rPr>
-      </w:pPr>
-    </w:p>
-    <w:p>
-      <w:pPr>
-        <w:rPr>
-          <w:rFonts w:ascii="Times New Roman" w:hAnsi="Times New Roman" w:cs="Times New Roman"/>
-        </w:rPr>
-      </w:pPr>
-    </w:p>
-    <w:p>
-      <w:pPr>
-        <w:rPr>
-          <w:rFonts w:ascii="Times New Roman" w:hAnsi="Times New Roman" w:cs="Times New Roman"/>
-        </w:rPr>
-      </w:pPr>
-    </w:p>
-    <w:p>
-      <w:pPr>
-        <w:rPr>
-          <w:rFonts w:ascii="Times New Roman" w:hAnsi="Times New Roman" w:cs="Times New Roman"/>
-        </w:rPr>
-      </w:pPr>
-    </w:p>
-    <w:p>
-      <w:pPr>
-        <w:rPr>
-          <w:rFonts w:ascii="Times New Roman" w:hAnsi="Times New Roman" w:cs="Times New Roman"/>
-        </w:rPr>
-      </w:pPr>
-    </w:p>
-    <w:p>
-      <w:pPr>
-        <w:rPr>
-          <w:rFonts w:ascii="Times New Roman" w:hAnsi="Times New Roman" w:cs="Times New Roman"/>
-        </w:rPr>
-      </w:pPr>
-    </w:p>
-    <w:p>
-      <w:pPr>
-        <w:rPr>
-          <w:rFonts w:ascii="Times New Roman" w:hAnsi="Times New Roman" w:cs="Times New Roman"/>
-        </w:rPr>
-      </w:pPr>
-    </w:p>
-    <w:p>
-      <w:pPr>
-        <w:rPr>
-          <w:rFonts w:ascii="Times New Roman" w:hAnsi="Times New Roman" w:cs="Times New Roman"/>
-        </w:rPr>
-      </w:pPr>
-    </w:p>
-    <w:p>
-      <w:pPr>
-        <w:rPr>
-          <w:rFonts w:ascii="Times New Roman" w:hAnsi="Times New Roman" w:cs="Times New Roman"/>
-        </w:rPr>
-      </w:pPr>
-    </w:p>
-    <w:p>
-      <w:pPr>
-        <w:ind w:firstLine="720"/>
-        <w:rPr>
-          <w:rFonts w:ascii="Times New Roman" w:hAnsi="Times New Roman" w:cs="Times New Roman"/>
-        </w:rPr>
-      </w:pPr>
-      <w:r>
-        <w:rPr>
-          <w:rFonts w:ascii="Times New Roman" w:hAnsi="Times New Roman" w:cs="Times New Roman"/>
-        </w:rPr>
-        <w:t>c</w:t>
-      </w:r>
-      <w:r>
-        <w:rPr>
-          <w:rFonts w:ascii="Times New Roman" w:hAnsi="Times New Roman" w:cs="Times New Roman"/>
-        </w:rPr>
-        <w:t xml:space="preserve">) </w:t>
-      </w:r>
-      <w:r>
-        <w:rPr>
-          <w:rFonts w:ascii="Times New Roman" w:hAnsi="Times New Roman" w:cs="Times New Roman"/>
-          <w:color w:val="000000"/>
-          <w:sz w:val="24"/>
-          <w:szCs w:val="24"/>
-        </w:rPr>
-        <w:t>The activity diagrams for the application</w:t>
-      </w:r>
-    </w:p>
-    <w:p>
-      <w:pPr>
-        <w:jc w:val="center"/>
+        <w:t>: User's Use Case Seque</w:t>
+      </w:r>
+      <w:r>
+        <w:rPr>
+          <w:rFonts w:ascii="Times New Roman" w:hAnsi="Times New Roman" w:cs="Times New Roman"/>
+        </w:rPr>
+        <w:t>n</w:t>
+      </w:r>
+      <w:r>
+        <w:rPr>
+          <w:rFonts w:ascii="Times New Roman" w:hAnsi="Times New Roman" w:cs="Times New Roman"/>
+        </w:rPr>
+        <w:t>ce Diagram</w:t>
+      </w:r>
+    </w:p>
+    <w:p>
+      <w:pPr>
+        <w:keepNext/>
         <w:rPr>
           <w:rFonts w:ascii="Times New Roman" w:hAnsi="Times New Roman" w:cs="Times New Roman"/>
         </w:rPr>
@@ -2653,13 +2594,15 @@
         <w:rPr>
           <w:rFonts w:ascii="Times New Roman" w:hAnsi="Times New Roman" w:cs="Times New Roman"/>
           <w:noProof/>
-        </w:rPr>
-        <w:lastRenderedPageBreak/>
+          <w:color w:val="000000"/>
+          <w:sz w:val="24"/>
+          <w:szCs w:val="24"/>
+        </w:rPr>
         <w:drawing>
-          <wp:inline distT="0" distB="0" distL="0" distR="0" wp14:anchorId="7E818AF1" wp14:editId="13EAB83D">
-            <wp:extent cx="3909060" cy="3240845"/>
-            <wp:effectExtent l="0" t="0" r="0" b="0"/>
-            <wp:docPr id="1" name="Picture 1"/>
+          <wp:inline distT="0" distB="0" distL="0" distR="0" wp14:anchorId="1084A66F" wp14:editId="35C8B638">
+            <wp:extent cx="5943600" cy="3218815"/>
+            <wp:effectExtent l="0" t="0" r="0" b="635"/>
+            <wp:docPr id="3" name="Picture 3"/>
             <wp:cNvGraphicFramePr>
               <a:graphicFrameLocks xmlns:a="http://schemas.openxmlformats.org/drawingml/2006/main" noChangeAspect="1"/>
             </wp:cNvGraphicFramePr>
@@ -2679,7 +2622,7 @@
                   <pic:spPr>
                     <a:xfrm>
                       <a:off x="0" y="0"/>
-                      <a:ext cx="3920569" cy="3250386"/>
+                      <a:ext cx="5943600" cy="3218815"/>
                     </a:xfrm>
                     <a:prstGeom prst="rect">
                       <a:avLst/>
@@ -2694,21 +2637,111 @@
     </w:p>
     <w:p>
       <w:pPr>
+        <w:pStyle w:val="Caption"/>
         <w:jc w:val="center"/>
         <w:rPr>
           <w:rFonts w:ascii="Times New Roman" w:hAnsi="Times New Roman" w:cs="Times New Roman"/>
-        </w:rPr>
-      </w:pPr>
+          <w:color w:val="000000"/>
+          <w:sz w:val="24"/>
+          <w:szCs w:val="24"/>
+        </w:rPr>
+      </w:pPr>
+      <w:r>
+        <w:rPr>
+          <w:rFonts w:ascii="Times New Roman" w:hAnsi="Times New Roman" w:cs="Times New Roman"/>
+        </w:rPr>
+        <w:t xml:space="preserve">Figure </w:t>
+      </w:r>
+      <w:r>
+        <w:rPr>
+          <w:rFonts w:ascii="Times New Roman" w:hAnsi="Times New Roman" w:cs="Times New Roman"/>
+        </w:rPr>
+        <w:fldChar w:fldCharType="begin"/>
+      </w:r>
+      <w:r>
+        <w:rPr>
+          <w:rFonts w:ascii="Times New Roman" w:hAnsi="Times New Roman" w:cs="Times New Roman"/>
+        </w:rPr>
+        <w:instrText xml:space="preserve"> SEQ Figure \* ARABIC </w:instrText>
+      </w:r>
+      <w:r>
+        <w:rPr>
+          <w:rFonts w:ascii="Times New Roman" w:hAnsi="Times New Roman" w:cs="Times New Roman"/>
+        </w:rPr>
+        <w:fldChar w:fldCharType="separate"/>
+      </w:r>
       <w:r>
         <w:rPr>
           <w:rFonts w:ascii="Times New Roman" w:hAnsi="Times New Roman" w:cs="Times New Roman"/>
           <w:noProof/>
         </w:rPr>
+        <w:t>2</w:t>
+      </w:r>
+      <w:r>
+        <w:rPr>
+          <w:rFonts w:ascii="Times New Roman" w:hAnsi="Times New Roman" w:cs="Times New Roman"/>
+          <w:noProof/>
+        </w:rPr>
+        <w:fldChar w:fldCharType="end"/>
+      </w:r>
+      <w:r>
+        <w:rPr>
+          <w:rFonts w:ascii="Times New Roman" w:hAnsi="Times New Roman" w:cs="Times New Roman"/>
+        </w:rPr>
+        <w:t>: Administrator Use Case Sequence Diagram</w:t>
+      </w:r>
+    </w:p>
+    <w:p>
+      <w:pPr>
+        <w:rPr>
+          <w:rFonts w:ascii="Times New Roman" w:hAnsi="Times New Roman" w:cs="Times New Roman"/>
+          <w:color w:val="000000"/>
+          <w:sz w:val="24"/>
+          <w:szCs w:val="24"/>
+        </w:rPr>
+      </w:pPr>
+      <w:r>
+        <w:rPr>
+          <w:rFonts w:ascii="Times New Roman" w:hAnsi="Times New Roman" w:cs="Times New Roman"/>
+          <w:color w:val="000000"/>
+          <w:sz w:val="24"/>
+          <w:szCs w:val="24"/>
+        </w:rPr>
+        <w:tab/>
+        <w:t xml:space="preserve">b) </w:t>
+      </w:r>
+      <w:r>
+        <w:rPr>
+          <w:rFonts w:ascii="Times New Roman" w:hAnsi="Times New Roman" w:cs="Times New Roman"/>
+          <w:color w:val="000000"/>
+          <w:sz w:val="24"/>
+          <w:szCs w:val="24"/>
+        </w:rPr>
+        <w:t>The state diagram for each object</w:t>
+      </w:r>
+    </w:p>
+    <w:p>
+      <w:pPr>
+        <w:keepNext/>
+        <w:jc w:val="center"/>
+        <w:rPr>
+          <w:rFonts w:ascii="Times New Roman" w:hAnsi="Times New Roman" w:cs="Times New Roman"/>
+        </w:rPr>
+      </w:pPr>
+      <w:r>
+        <w:rPr>
+          <w:rFonts w:ascii="Times New Roman" w:hAnsi="Times New Roman" w:cs="Times New Roman"/>
+          <w:noProof/>
+          <w:color w:val="000000"/>
+          <w:sz w:val="24"/>
+          <w:szCs w:val="24"/>
+        </w:rPr>
+        <w:lastRenderedPageBreak/>
         <w:drawing>
-          <wp:inline distT="0" distB="0" distL="0" distR="0" wp14:anchorId="7FDB34A7" wp14:editId="1C42BC98">
-            <wp:extent cx="4030980" cy="3467246"/>
-            <wp:effectExtent l="0" t="0" r="7620" b="0"/>
-            <wp:docPr id="4" name="Picture 4"/>
+          <wp:inline distT="0" distB="0" distL="0" distR="0" wp14:anchorId="42B19D40" wp14:editId="32EA6B08">
+            <wp:extent cx="4016088" cy="4968671"/>
+            <wp:effectExtent l="0" t="0" r="3810" b="3810"/>
+            <wp:docPr id="6" name="Picture 6"/>
             <wp:cNvGraphicFramePr>
               <a:graphicFrameLocks xmlns:a="http://schemas.openxmlformats.org/drawingml/2006/main" noChangeAspect="1"/>
             </wp:cNvGraphicFramePr>
@@ -2728,7 +2761,7 @@
                   <pic:spPr>
                     <a:xfrm>
                       <a:off x="0" y="0"/>
-                      <a:ext cx="4040107" cy="3475096"/>
+                      <a:ext cx="4016088" cy="4968671"/>
                     </a:xfrm>
                     <a:prstGeom prst="rect">
                       <a:avLst/>
@@ -2743,33 +2776,151 @@
     </w:p>
     <w:p>
       <w:pPr>
+        <w:pStyle w:val="Caption"/>
         <w:jc w:val="center"/>
         <w:rPr>
           <w:rFonts w:ascii="Times New Roman" w:hAnsi="Times New Roman" w:cs="Times New Roman"/>
-        </w:rPr>
-      </w:pPr>
-    </w:p>
-    <w:p>
-      <w:pPr>
-        <w:jc w:val="center"/>
-        <w:rPr>
-          <w:rFonts w:ascii="Times New Roman" w:hAnsi="Times New Roman" w:cs="Times New Roman"/>
-        </w:rPr>
-      </w:pPr>
-      <w:r>
-        <w:rPr>
-          <w:rFonts w:ascii="Times New Roman" w:hAnsi="Times New Roman" w:cs="Times New Roman"/>
-        </w:rPr>
-        <w:t>Continue in next page ….</w:t>
-      </w:r>
-    </w:p>
-    <w:p>
-      <w:pPr>
-        <w:jc w:val="center"/>
-        <w:rPr>
-          <w:rFonts w:ascii="Times New Roman" w:hAnsi="Times New Roman" w:cs="Times New Roman"/>
-        </w:rPr>
-      </w:pPr>
+          <w:color w:val="000000"/>
+          <w:sz w:val="24"/>
+          <w:szCs w:val="24"/>
+        </w:rPr>
+      </w:pPr>
+      <w:r>
+        <w:rPr>
+          <w:rFonts w:ascii="Times New Roman" w:hAnsi="Times New Roman" w:cs="Times New Roman"/>
+        </w:rPr>
+        <w:t xml:space="preserve">Figure </w:t>
+      </w:r>
+      <w:r>
+        <w:rPr>
+          <w:rFonts w:ascii="Times New Roman" w:hAnsi="Times New Roman" w:cs="Times New Roman"/>
+        </w:rPr>
+        <w:fldChar w:fldCharType="begin"/>
+      </w:r>
+      <w:r>
+        <w:rPr>
+          <w:rFonts w:ascii="Times New Roman" w:hAnsi="Times New Roman" w:cs="Times New Roman"/>
+        </w:rPr>
+        <w:instrText xml:space="preserve"> SEQ Figure \* ARABIC </w:instrText>
+      </w:r>
+      <w:r>
+        <w:rPr>
+          <w:rFonts w:ascii="Times New Roman" w:hAnsi="Times New Roman" w:cs="Times New Roman"/>
+        </w:rPr>
+        <w:fldChar w:fldCharType="separate"/>
+      </w:r>
+      <w:r>
+        <w:rPr>
+          <w:rFonts w:ascii="Times New Roman" w:hAnsi="Times New Roman" w:cs="Times New Roman"/>
+          <w:noProof/>
+        </w:rPr>
+        <w:t>3</w:t>
+      </w:r>
+      <w:r>
+        <w:rPr>
+          <w:rFonts w:ascii="Times New Roman" w:hAnsi="Times New Roman" w:cs="Times New Roman"/>
+          <w:noProof/>
+        </w:rPr>
+        <w:fldChar w:fldCharType="end"/>
+      </w:r>
+      <w:r>
+        <w:rPr>
+          <w:rFonts w:ascii="Times New Roman" w:hAnsi="Times New Roman" w:cs="Times New Roman"/>
+        </w:rPr>
+        <w:t>: System State Diagram</w:t>
+      </w:r>
+    </w:p>
+    <w:p>
+      <w:pPr>
+        <w:rPr>
+          <w:rFonts w:ascii="Times New Roman" w:hAnsi="Times New Roman" w:cs="Times New Roman"/>
+        </w:rPr>
+      </w:pPr>
+    </w:p>
+    <w:p>
+      <w:pPr>
+        <w:rPr>
+          <w:rFonts w:ascii="Times New Roman" w:hAnsi="Times New Roman" w:cs="Times New Roman"/>
+        </w:rPr>
+      </w:pPr>
+    </w:p>
+    <w:p>
+      <w:pPr>
+        <w:rPr>
+          <w:rFonts w:ascii="Times New Roman" w:hAnsi="Times New Roman" w:cs="Times New Roman"/>
+        </w:rPr>
+      </w:pPr>
+    </w:p>
+    <w:p>
+      <w:pPr>
+        <w:rPr>
+          <w:rFonts w:ascii="Times New Roman" w:hAnsi="Times New Roman" w:cs="Times New Roman"/>
+        </w:rPr>
+      </w:pPr>
+    </w:p>
+    <w:p>
+      <w:pPr>
+        <w:rPr>
+          <w:rFonts w:ascii="Times New Roman" w:hAnsi="Times New Roman" w:cs="Times New Roman"/>
+        </w:rPr>
+      </w:pPr>
+    </w:p>
+    <w:p>
+      <w:pPr>
+        <w:rPr>
+          <w:rFonts w:ascii="Times New Roman" w:hAnsi="Times New Roman" w:cs="Times New Roman"/>
+        </w:rPr>
+      </w:pPr>
+    </w:p>
+    <w:p>
+      <w:pPr>
+        <w:rPr>
+          <w:rFonts w:ascii="Times New Roman" w:hAnsi="Times New Roman" w:cs="Times New Roman"/>
+        </w:rPr>
+      </w:pPr>
+    </w:p>
+    <w:p>
+      <w:pPr>
+        <w:rPr>
+          <w:rFonts w:ascii="Times New Roman" w:hAnsi="Times New Roman" w:cs="Times New Roman"/>
+        </w:rPr>
+      </w:pPr>
+    </w:p>
+    <w:p>
+      <w:pPr>
+        <w:rPr>
+          <w:rFonts w:ascii="Times New Roman" w:hAnsi="Times New Roman" w:cs="Times New Roman"/>
+        </w:rPr>
+      </w:pPr>
+    </w:p>
+    <w:p>
+      <w:pPr>
+        <w:ind w:firstLine="720"/>
+        <w:rPr>
+          <w:rFonts w:ascii="Times New Roman" w:hAnsi="Times New Roman" w:cs="Times New Roman"/>
+        </w:rPr>
+      </w:pPr>
+      <w:r>
+        <w:rPr>
+          <w:rFonts w:ascii="Times New Roman" w:hAnsi="Times New Roman" w:cs="Times New Roman"/>
+        </w:rPr>
+        <w:t>c</w:t>
+      </w:r>
+      <w:r>
+        <w:rPr>
+          <w:rFonts w:ascii="Times New Roman" w:hAnsi="Times New Roman" w:cs="Times New Roman"/>
+        </w:rPr>
+        <w:t xml:space="preserve">) </w:t>
+      </w:r>
+      <w:r>
+        <w:rPr>
+          <w:rFonts w:ascii="Times New Roman" w:hAnsi="Times New Roman" w:cs="Times New Roman"/>
+          <w:color w:val="000000"/>
+          <w:sz w:val="24"/>
+          <w:szCs w:val="24"/>
+        </w:rPr>
+        <w:t>The activity diagrams for the application</w:t>
+      </w:r>
     </w:p>
     <w:p>
       <w:pPr>
@@ -2785,10 +2936,10 @@
         </w:rPr>
         <w:lastRenderedPageBreak/>
         <w:drawing>
-          <wp:inline distT="0" distB="0" distL="0" distR="0" wp14:anchorId="08C44289" wp14:editId="5D8833D6">
-            <wp:extent cx="5943600" cy="2778125"/>
-            <wp:effectExtent l="0" t="0" r="0" b="3175"/>
-            <wp:docPr id="5" name="Picture 5"/>
+          <wp:inline distT="0" distB="0" distL="0" distR="0" wp14:anchorId="7E818AF1" wp14:editId="13EAB83D">
+            <wp:extent cx="3909060" cy="3240845"/>
+            <wp:effectExtent l="0" t="0" r="0" b="0"/>
+            <wp:docPr id="1" name="Picture 1"/>
             <wp:cNvGraphicFramePr>
               <a:graphicFrameLocks xmlns:a="http://schemas.openxmlformats.org/drawingml/2006/main" noChangeAspect="1"/>
             </wp:cNvGraphicFramePr>
@@ -2808,6 +2959,135 @@
                   <pic:spPr>
                     <a:xfrm>
                       <a:off x="0" y="0"/>
+                      <a:ext cx="3920569" cy="3250386"/>
+                    </a:xfrm>
+                    <a:prstGeom prst="rect">
+                      <a:avLst/>
+                    </a:prstGeom>
+                  </pic:spPr>
+                </pic:pic>
+              </a:graphicData>
+            </a:graphic>
+          </wp:inline>
+        </w:drawing>
+      </w:r>
+    </w:p>
+    <w:p>
+      <w:pPr>
+        <w:jc w:val="center"/>
+        <w:rPr>
+          <w:rFonts w:ascii="Times New Roman" w:hAnsi="Times New Roman" w:cs="Times New Roman"/>
+        </w:rPr>
+      </w:pPr>
+      <w:r>
+        <w:rPr>
+          <w:rFonts w:ascii="Times New Roman" w:hAnsi="Times New Roman" w:cs="Times New Roman"/>
+          <w:noProof/>
+        </w:rPr>
+        <w:drawing>
+          <wp:inline distT="0" distB="0" distL="0" distR="0" wp14:anchorId="7FDB34A7" wp14:editId="1C42BC98">
+            <wp:extent cx="4030980" cy="3467246"/>
+            <wp:effectExtent l="0" t="0" r="7620" b="0"/>
+            <wp:docPr id="4" name="Picture 4"/>
+            <wp:cNvGraphicFramePr>
+              <a:graphicFrameLocks xmlns:a="http://schemas.openxmlformats.org/drawingml/2006/main" noChangeAspect="1"/>
+            </wp:cNvGraphicFramePr>
+            <a:graphic xmlns:a="http://schemas.openxmlformats.org/drawingml/2006/main">
+              <a:graphicData uri="http://schemas.openxmlformats.org/drawingml/2006/picture">
+                <pic:pic xmlns:pic="http://schemas.openxmlformats.org/drawingml/2006/picture">
+                  <pic:nvPicPr>
+                    <pic:cNvPr id="1" name=""/>
+                    <pic:cNvPicPr/>
+                  </pic:nvPicPr>
+                  <pic:blipFill>
+                    <a:blip r:embed="rId16"/>
+                    <a:stretch>
+                      <a:fillRect/>
+                    </a:stretch>
+                  </pic:blipFill>
+                  <pic:spPr>
+                    <a:xfrm>
+                      <a:off x="0" y="0"/>
+                      <a:ext cx="4040107" cy="3475096"/>
+                    </a:xfrm>
+                    <a:prstGeom prst="rect">
+                      <a:avLst/>
+                    </a:prstGeom>
+                  </pic:spPr>
+                </pic:pic>
+              </a:graphicData>
+            </a:graphic>
+          </wp:inline>
+        </w:drawing>
+      </w:r>
+    </w:p>
+    <w:p>
+      <w:pPr>
+        <w:jc w:val="center"/>
+        <w:rPr>
+          <w:rFonts w:ascii="Times New Roman" w:hAnsi="Times New Roman" w:cs="Times New Roman"/>
+        </w:rPr>
+      </w:pPr>
+    </w:p>
+    <w:p>
+      <w:pPr>
+        <w:jc w:val="center"/>
+        <w:rPr>
+          <w:rFonts w:ascii="Times New Roman" w:hAnsi="Times New Roman" w:cs="Times New Roman"/>
+        </w:rPr>
+      </w:pPr>
+      <w:r>
+        <w:rPr>
+          <w:rFonts w:ascii="Times New Roman" w:hAnsi="Times New Roman" w:cs="Times New Roman"/>
+        </w:rPr>
+        <w:t>Continue in next page ….</w:t>
+      </w:r>
+    </w:p>
+    <w:p>
+      <w:pPr>
+        <w:jc w:val="center"/>
+        <w:rPr>
+          <w:rFonts w:ascii="Times New Roman" w:hAnsi="Times New Roman" w:cs="Times New Roman"/>
+        </w:rPr>
+      </w:pPr>
+    </w:p>
+    <w:p>
+      <w:pPr>
+        <w:jc w:val="center"/>
+        <w:rPr>
+          <w:rFonts w:ascii="Times New Roman" w:hAnsi="Times New Roman" w:cs="Times New Roman"/>
+        </w:rPr>
+      </w:pPr>
+      <w:r>
+        <w:rPr>
+          <w:rFonts w:ascii="Times New Roman" w:hAnsi="Times New Roman" w:cs="Times New Roman"/>
+          <w:noProof/>
+        </w:rPr>
+        <w:lastRenderedPageBreak/>
+        <w:drawing>
+          <wp:inline distT="0" distB="0" distL="0" distR="0" wp14:anchorId="08C44289" wp14:editId="5D8833D6">
+            <wp:extent cx="5943600" cy="2778125"/>
+            <wp:effectExtent l="0" t="0" r="0" b="3175"/>
+            <wp:docPr id="5" name="Picture 5"/>
+            <wp:cNvGraphicFramePr>
+              <a:graphicFrameLocks xmlns:a="http://schemas.openxmlformats.org/drawingml/2006/main" noChangeAspect="1"/>
+            </wp:cNvGraphicFramePr>
+            <a:graphic xmlns:a="http://schemas.openxmlformats.org/drawingml/2006/main">
+              <a:graphicData uri="http://schemas.openxmlformats.org/drawingml/2006/picture">
+                <pic:pic xmlns:pic="http://schemas.openxmlformats.org/drawingml/2006/picture">
+                  <pic:nvPicPr>
+                    <pic:cNvPr id="1" name=""/>
+                    <pic:cNvPicPr/>
+                  </pic:nvPicPr>
+                  <pic:blipFill>
+                    <a:blip r:embed="rId17"/>
+                    <a:stretch>
+                      <a:fillRect/>
+                    </a:stretch>
+                  </pic:blipFill>
+                  <pic:spPr>
+                    <a:xfrm>
+                      <a:off x="0" y="0"/>
                       <a:ext cx="5943600" cy="2778125"/>
                     </a:xfrm>
                     <a:prstGeom prst="rect">
@@ -2856,7 +3136,7 @@
 </file>
 
 <file path=word/numbering.xml><?xml version="1.0" encoding="utf-8"?>
-<w:numbering xmlns:wpc="http://schemas.microsoft.com/office/word/2010/wordprocessingCanvas" xmlns:cx="http://schemas.microsoft.com/office/drawing/2014/chartex" xmlns:cx1="http://schemas.microsoft.com/office/drawing/2015/9/8/chartex" xmlns:cx2="http://schemas.microsoft.com/office/drawing/2015/10/21/chartex" xmlns:cx3="http://schemas.microsoft.com/office/drawing/2016/5/9/chartex" xmlns:cx4="http://schemas.microsoft.com/office/drawing/2016/5/10/chartex" xmlns:cx5="http://schemas.microsoft.com/office/drawing/2016/5/11/chartex" xmlns:cx6="http://schemas.microsoft.com/office/drawing/2016/5/12/chartex" xmlns:cx7="http://schemas.microsoft.com/office/drawing/2016/5/13/chartex" xmlns:cx8="http://schemas.microsoft.com/office/drawing/2016/5/14/chartex" xmlns:mc="http://schemas.openxmlformats.org/markup-compatibility/2006" xmlns:aink="http://schemas.microsoft.com/office/drawing/2016/ink" xmlns:am3d="http://schemas.microsoft.com/office/drawing/2017/model3d" xmlns:o="urn:schemas-microsoft-com:office:office" xmlns:r="http://schemas.openxmlformats.org/officeDocument/2006/relationships" xmlns:m="http://schemas.openxmlformats.org/officeDocument/2006/math" xmlns:v="urn:schemas-microsoft-com:vml" xmlns:wp14="http://schemas.microsoft.com/office/word/2010/wordprocessingDrawing" xmlns:wp="http://schemas.openxmlformats.org/drawingml/2006/wordprocessingDrawing" xmlns:w10="urn:schemas-microsoft-com:office:word" xmlns:w="http://schemas.openxmlformats.org/wordprocessingml/2006/main" xmlns:w14="http://schemas.microsoft.com/office/word/2010/wordml" xmlns:w15="http://schemas.microsoft.com/office/word/2012/wordml" xmlns:w16cex="http://schemas.microsoft.com/office/word/2018/wordml/cex" xmlns:w16cid="http://schemas.microsoft.com/office/word/2016/wordml/cid" xmlns:w16="http://schemas.microsoft.com/office/word/2018/wordml" xmlns:w16se="http://schemas.microsoft.com/office/word/2015/wordml/symex" xmlns:wpg="http://schemas.microsoft.com/office/word/2010/wordprocessingGroup" xmlns:wpi="http://schemas.microsoft.com/office/word/2010/wordprocessingInk" xmlns:wne="http://schemas.microsoft.com/office/word/2006/wordml" xmlns:wps="http://schemas.microsoft.com/office/word/2010/wordprocessingShape" mc:Ignorable="w14 w15 w16se w16cid w16 w16cex wp14">
+<w:numbering xmlns:wpc="http://schemas.microsoft.com/office/word/2010/wordprocessingCanvas" xmlns:cx="http://schemas.microsoft.com/office/drawing/2014/chartex" xmlns:cx1="http://schemas.microsoft.com/office/drawing/2015/9/8/chartex" xmlns:cx2="http://schemas.microsoft.com/office/drawing/2015/10/21/chartex" xmlns:cx3="http://schemas.microsoft.com/office/drawing/2016/5/9/chartex" xmlns:cx4="http://schemas.microsoft.com/office/drawing/2016/5/10/chartex" xmlns:cx5="http://schemas.microsoft.com/office/drawing/2016/5/11/chartex" xmlns:cx6="http://schemas.microsoft.com/office/drawing/2016/5/12/chartex" xmlns:cx7="http://schemas.microsoft.com/office/drawing/2016/5/13/chartex" xmlns:cx8="http://schemas.microsoft.com/office/drawing/2016/5/14/chartex" xmlns:mc="http://schemas.openxmlformats.org/markup-compatibility/2006" xmlns:aink="http://schemas.microsoft.com/office/drawing/2016/ink" xmlns:am3d="http://schemas.microsoft.com/office/drawing/2017/model3d" xmlns:o="urn:schemas-microsoft-com:office:office" xmlns:r="http://schemas.openxmlformats.org/officeDocument/2006/relationships" xmlns:m="http://schemas.openxmlformats.org/officeDocument/2006/math" xmlns:v="urn:schemas-microsoft-com:vml" xmlns:wp14="http://schemas.microsoft.com/office/word/2010/wordprocessingDrawing" xmlns:wp="http://schemas.openxmlformats.org/drawingml/2006/wordprocessingDrawing" xmlns:w10="urn:schemas-microsoft-com:office:word" xmlns:w="http://schemas.openxmlformats.org/wordprocessingml/2006/main" xmlns:w14="http://schemas.microsoft.com/office/word/2010/wordml" xmlns:w15="http://schemas.microsoft.com/office/word/2012/wordml" xmlns:w16cid="http://schemas.microsoft.com/office/word/2016/wordml/cid" xmlns:w16se="http://schemas.microsoft.com/office/word/2015/wordml/symex" xmlns:wpg="http://schemas.microsoft.com/office/word/2010/wordprocessingGroup" xmlns:wpi="http://schemas.microsoft.com/office/word/2010/wordprocessingInk" xmlns:wne="http://schemas.microsoft.com/office/word/2006/wordml" xmlns:wps="http://schemas.microsoft.com/office/word/2010/wordprocessingShape" mc:Ignorable="w14 w15 w16se w16cid wp14">
   <w:abstractNum w:abstractNumId="0" w15:restartNumberingAfterBreak="0">
     <w:nsid w:val="307E1ED5"/>
     <w:multiLevelType w:val="hybridMultilevel"/>
@@ -3321,7 +3601,7 @@
 </file>
 
 <file path=word/styles.xml><?xml version="1.0" encoding="utf-8"?>
-<w:styles xmlns:mc="http://schemas.openxmlformats.org/markup-compatibility/2006" xmlns:r="http://schemas.openxmlformats.org/officeDocument/2006/relationships" xmlns:w="http://schemas.openxmlformats.org/wordprocessingml/2006/main" xmlns:w14="http://schemas.microsoft.com/office/word/2010/wordml" xmlns:w15="http://schemas.microsoft.com/office/word/2012/wordml" xmlns:w16cex="http://schemas.microsoft.com/office/word/2018/wordml/cex" xmlns:w16cid="http://schemas.microsoft.com/office/word/2016/wordml/cid" xmlns:w16="http://schemas.microsoft.com/office/word/2018/wordml" xmlns:w16se="http://schemas.microsoft.com/office/word/2015/wordml/symex" mc:Ignorable="w14 w15 w16se w16cid w16 w16cex">
+<w:styles xmlns:mc="http://schemas.openxmlformats.org/markup-compatibility/2006" xmlns:r="http://schemas.openxmlformats.org/officeDocument/2006/relationships" xmlns:w="http://schemas.openxmlformats.org/wordprocessingml/2006/main" xmlns:w14="http://schemas.microsoft.com/office/word/2010/wordml" xmlns:w15="http://schemas.microsoft.com/office/word/2012/wordml" xmlns:w16cid="http://schemas.microsoft.com/office/word/2016/wordml/cid" xmlns:w16se="http://schemas.microsoft.com/office/word/2015/wordml/symex" mc:Ignorable="w14 w15 w16se w16cid">
   <w:docDefaults>
     <w:rPrDefault>
       <w:rPr>
@@ -4075,6 +4355,21 @@
 </file>
 
 <file path=customXml/item1.xml><?xml version="1.0" encoding="utf-8"?>
+<p:properties xmlns:p="http://schemas.microsoft.com/office/2006/metadata/properties" xmlns:xsi="http://www.w3.org/2001/XMLSchema-instance" xmlns:pc="http://schemas.microsoft.com/office/infopath/2007/PartnerControls">
+  <documentManagement/>
+</p:properties>
+</file>
+
+<file path=customXml/item2.xml><?xml version="1.0" encoding="utf-8"?>
+<?mso-contentType ?>
+<FormTemplates xmlns="http://schemas.microsoft.com/sharepoint/v3/contenttype/forms">
+  <Display>DocumentLibraryForm</Display>
+  <Edit>DocumentLibraryForm</Edit>
+  <New>DocumentLibraryForm</New>
+</FormTemplates>
+</file>
+
+<file path=customXml/item3.xml><?xml version="1.0" encoding="utf-8"?>
 <ct:contentTypeSchema xmlns:ct="http://schemas.microsoft.com/office/2006/metadata/contentType" xmlns:ma="http://schemas.microsoft.com/office/2006/metadata/properties/metaAttributes" ct:_="" ma:_="" ma:contentTypeName="Document" ma:contentTypeID="0x010100056260058E01E94AB3F5FFA10B3F8A7D" ma:contentTypeVersion="13" ma:contentTypeDescription="Create a new document." ma:contentTypeScope="" ma:versionID="274f4cbf2b0ff2b31ca4c4bf92df0ab2">
   <xsd:schema xmlns:xsd="http://www.w3.org/2001/XMLSchema" xmlns:xs="http://www.w3.org/2001/XMLSchema" xmlns:p="http://schemas.microsoft.com/office/2006/metadata/properties" xmlns:ns3="38533598-e27a-4088-8808-aad877fdb635" xmlns:ns4="a6ec3e53-3021-49d4-a0a9-4e4f93d2d2a2" targetNamespace="http://schemas.microsoft.com/office/2006/metadata/properties" ma:root="true" ma:fieldsID="e3fd6454098642b5d4813ed38c2121da" ns3:_="" ns4:_="">
     <xsd:import namespace="38533598-e27a-4088-8808-aad877fdb635"/>
@@ -4297,26 +4592,28 @@
 </ct:contentTypeSchema>
 </file>
 
-<file path=customXml/item2.xml><?xml version="1.0" encoding="utf-8"?>
-<?mso-contentType ?>
-<FormTemplates xmlns="http://schemas.microsoft.com/sharepoint/v3/contenttype/forms">
-  <Display>DocumentLibraryForm</Display>
-  <Edit>DocumentLibraryForm</Edit>
-  <New>DocumentLibraryForm</New>
-</FormTemplates>
-</file>
-
-<file path=customXml/item3.xml><?xml version="1.0" encoding="utf-8"?>
-<p:properties xmlns:p="http://schemas.microsoft.com/office/2006/metadata/properties" xmlns:xsi="http://www.w3.org/2001/XMLSchema-instance" xmlns:pc="http://schemas.microsoft.com/office/infopath/2007/PartnerControls">
-  <documentManagement/>
-</p:properties>
-</file>
-
 <file path=customXml/item4.xml><?xml version="1.0" encoding="utf-8"?>
 <b:Sources xmlns:b="http://schemas.openxmlformats.org/officeDocument/2006/bibliography" xmlns="http://schemas.openxmlformats.org/officeDocument/2006/bibliography" SelectedStyle="\IEEE2006OfficeOnline.xsl" StyleName="IEEE" Version="2006"/>
 </file>
 
 <file path=customXml/itemProps1.xml><?xml version="1.0" encoding="utf-8"?>
+<ds:datastoreItem xmlns:ds="http://schemas.openxmlformats.org/officeDocument/2006/customXml" ds:itemID="{0AD2E7AA-FB24-42CF-ACBA-F5D8DE2A153B}">
+  <ds:schemaRefs>
+    <ds:schemaRef ds:uri="http://schemas.microsoft.com/office/2006/metadata/properties"/>
+    <ds:schemaRef ds:uri="http://schemas.microsoft.com/office/infopath/2007/PartnerControls"/>
+  </ds:schemaRefs>
+</ds:datastoreItem>
+</file>
+
+<file path=customXml/itemProps2.xml><?xml version="1.0" encoding="utf-8"?>
+<ds:datastoreItem xmlns:ds="http://schemas.openxmlformats.org/officeDocument/2006/customXml" ds:itemID="{48BB66E0-0CC5-4023-B5D9-5986FFAE4683}">
+  <ds:schemaRefs>
+    <ds:schemaRef ds:uri="http://schemas.microsoft.com/sharepoint/v3/contenttype/forms"/>
+  </ds:schemaRefs>
+</ds:datastoreItem>
+</file>
+
+<file path=customXml/itemProps3.xml><?xml version="1.0" encoding="utf-8"?>
 <ds:datastoreItem xmlns:ds="http://schemas.openxmlformats.org/officeDocument/2006/customXml" ds:itemID="{BA78EBDA-C393-4C0B-A51C-F8EA50BE20F9}">
   <ds:schemaRefs>
     <ds:schemaRef ds:uri="http://schemas.microsoft.com/office/2006/metadata/contentType"/>
@@ -4335,25 +4632,8 @@
 </ds:datastoreItem>
 </file>
 
-<file path=customXml/itemProps2.xml><?xml version="1.0" encoding="utf-8"?>
-<ds:datastoreItem xmlns:ds="http://schemas.openxmlformats.org/officeDocument/2006/customXml" ds:itemID="{48BB66E0-0CC5-4023-B5D9-5986FFAE4683}">
-  <ds:schemaRefs>
-    <ds:schemaRef ds:uri="http://schemas.microsoft.com/sharepoint/v3/contenttype/forms"/>
-  </ds:schemaRefs>
-</ds:datastoreItem>
-</file>
-
-<file path=customXml/itemProps3.xml><?xml version="1.0" encoding="utf-8"?>
-<ds:datastoreItem xmlns:ds="http://schemas.openxmlformats.org/officeDocument/2006/customXml" ds:itemID="{0AD2E7AA-FB24-42CF-ACBA-F5D8DE2A153B}">
-  <ds:schemaRefs>
-    <ds:schemaRef ds:uri="http://schemas.microsoft.com/office/2006/metadata/properties"/>
-    <ds:schemaRef ds:uri="http://schemas.microsoft.com/office/infopath/2007/PartnerControls"/>
-  </ds:schemaRefs>
-</ds:datastoreItem>
-</file>
-
 <file path=customXml/itemProps4.xml><?xml version="1.0" encoding="utf-8"?>
-<ds:datastoreItem xmlns:ds="http://schemas.openxmlformats.org/officeDocument/2006/customXml" ds:itemID="{53867DBF-C6C1-48FC-BF15-E1FF9FA04693}">
+<ds:datastoreItem xmlns:ds="http://schemas.openxmlformats.org/officeDocument/2006/customXml" ds:itemID="{384C1DFC-AD37-DB4D-9CC7-45772FF5EF9D}">
   <ds:schemaRefs>
     <ds:schemaRef ds:uri="http://schemas.openxmlformats.org/officeDocument/2006/bibliography"/>
   </ds:schemaRefs>

</xml_diff>